<commit_message>
#Datum 03.01.2016 #Zeit 20min #Info -Tagging verändert, durch Kollision mit @ in GitHub
</commit_message>
<xml_diff>
--- a/Teilnehmer_Material/Scrumiverse_Teilnehmer_Handbuch.docx
+++ b/Teilnehmer_Material/Scrumiverse_Teilnehmer_Handbuch.docx
@@ -74,8 +74,6 @@
         </w:rPr>
         <w:t>2</w:t>
       </w:r>
-      <w:bookmarkStart w:id="0" w:name="_GoBack"/>
-      <w:bookmarkEnd w:id="0"/>
     </w:p>
     <w:p/>
     <w:p/>
@@ -874,11 +872,11 @@
       <w:pPr>
         <w:pStyle w:val="berschrift1"/>
       </w:pPr>
-      <w:bookmarkStart w:id="1" w:name="_Toc439600368"/>
+      <w:bookmarkStart w:id="0" w:name="_Toc439600368"/>
       <w:r>
         <w:t>Versionsgeschichte</w:t>
       </w:r>
-      <w:bookmarkEnd w:id="1"/>
+      <w:bookmarkEnd w:id="0"/>
     </w:p>
     <w:p/>
     <w:tbl>
@@ -1152,24 +1150,24 @@
       <w:pPr>
         <w:pStyle w:val="berschrift1"/>
       </w:pPr>
-      <w:bookmarkStart w:id="2" w:name="_Toc439600369"/>
+      <w:bookmarkStart w:id="1" w:name="_Toc439600369"/>
       <w:proofErr w:type="spellStart"/>
       <w:r>
         <w:lastRenderedPageBreak/>
         <w:t>Toolsbaseline</w:t>
       </w:r>
-      <w:bookmarkEnd w:id="2"/>
+      <w:bookmarkEnd w:id="1"/>
       <w:proofErr w:type="spellEnd"/>
     </w:p>
     <w:p>
       <w:pPr>
         <w:pStyle w:val="berschrift1"/>
       </w:pPr>
-      <w:bookmarkStart w:id="3" w:name="_Toc439600370"/>
+      <w:bookmarkStart w:id="2" w:name="_Toc439600370"/>
       <w:r>
         <w:t>Vereinbarungen</w:t>
       </w:r>
-      <w:bookmarkEnd w:id="3"/>
+      <w:bookmarkEnd w:id="2"/>
     </w:p>
     <w:p>
       <w:pPr>
@@ -1207,11 +1205,11 @@
       <w:pPr>
         <w:pStyle w:val="berschrift1"/>
       </w:pPr>
-      <w:bookmarkStart w:id="4" w:name="_Toc439600371"/>
+      <w:bookmarkStart w:id="3" w:name="_Toc439600371"/>
       <w:r>
         <w:t>Workflow</w:t>
       </w:r>
-      <w:bookmarkEnd w:id="4"/>
+      <w:bookmarkEnd w:id="3"/>
     </w:p>
     <w:p>
       <w:pPr>
@@ -1389,7 +1387,7 @@
       <w:pPr>
         <w:pStyle w:val="berschrift1"/>
       </w:pPr>
-      <w:bookmarkStart w:id="5" w:name="_Toc439600372"/>
+      <w:bookmarkStart w:id="4" w:name="_Toc439600372"/>
       <w:proofErr w:type="spellStart"/>
       <w:r>
         <w:t>Tagging</w:t>
@@ -1398,17 +1396,17 @@
       <w:r>
         <w:t xml:space="preserve"> Übersicht</w:t>
       </w:r>
-      <w:bookmarkEnd w:id="5"/>
+      <w:bookmarkEnd w:id="4"/>
     </w:p>
     <w:p>
       <w:pPr>
         <w:pStyle w:val="berschrift2"/>
       </w:pPr>
-      <w:bookmarkStart w:id="6" w:name="_Toc439600373"/>
+      <w:bookmarkStart w:id="5" w:name="_Toc439600373"/>
       <w:r>
         <w:t>Commit Tags</w:t>
       </w:r>
-      <w:bookmarkEnd w:id="6"/>
+      <w:bookmarkEnd w:id="5"/>
     </w:p>
     <w:p/>
     <w:p>
@@ -1423,46 +1421,60 @@
           <w:b/>
           <w:sz w:val="28"/>
         </w:rPr>
-        <w:t>@Datum 12.12.12, …</w:t>
-      </w:r>
-    </w:p>
-    <w:p>
-      <w:r>
-        <w:t xml:space="preserve">Gibt die Daten an, an denen gearbeitet wurde. Optional wenn der Commit </w:t>
-      </w:r>
-      <w:r>
-        <w:t xml:space="preserve">nur </w:t>
-      </w:r>
-      <w:r>
-        <w:t xml:space="preserve">einen </w:t>
-      </w:r>
-      <w:r>
-        <w:t>Arbeitst</w:t>
-      </w:r>
-      <w:r>
-        <w:t xml:space="preserve">ag betrifft, bei mehreren Arbeitstagen </w:t>
-      </w:r>
-      <w:r>
-        <w:t xml:space="preserve">aber </w:t>
-      </w:r>
-      <w:r>
-        <w:t xml:space="preserve">notwendig. </w:t>
-      </w:r>
-    </w:p>
-    <w:p/>
-    <w:p>
-      <w:pPr>
+        <w:t>#</w:t>
+      </w:r>
+      <w:r>
         <w:rPr>
           <w:b/>
           <w:sz w:val="28"/>
         </w:rPr>
-      </w:pPr>
-      <w:r>
+        <w:t>Datum 12.12.12, …</w:t>
+      </w:r>
+    </w:p>
+    <w:p>
+      <w:r>
+        <w:t xml:space="preserve">Gibt die Daten an, an denen gearbeitet wurde. Optional wenn der Commit </w:t>
+      </w:r>
+      <w:r>
+        <w:t xml:space="preserve">nur </w:t>
+      </w:r>
+      <w:r>
+        <w:t xml:space="preserve">einen </w:t>
+      </w:r>
+      <w:r>
+        <w:t>Arbeitst</w:t>
+      </w:r>
+      <w:r>
+        <w:t xml:space="preserve">ag betrifft, bei mehreren Arbeitstagen </w:t>
+      </w:r>
+      <w:r>
+        <w:t xml:space="preserve">aber </w:t>
+      </w:r>
+      <w:r>
+        <w:t xml:space="preserve">notwendig. </w:t>
+      </w:r>
+    </w:p>
+    <w:p/>
+    <w:p>
+      <w:pPr>
         <w:rPr>
           <w:b/>
           <w:sz w:val="28"/>
         </w:rPr>
-        <w:t xml:space="preserve">@Zeit </w:t>
+      </w:pPr>
+      <w:r>
+        <w:rPr>
+          <w:b/>
+          <w:sz w:val="28"/>
+        </w:rPr>
+        <w:t>#</w:t>
+      </w:r>
+      <w:r>
+        <w:rPr>
+          <w:b/>
+          <w:sz w:val="28"/>
+        </w:rPr>
+        <w:t xml:space="preserve">Zeit </w:t>
       </w:r>
       <w:r>
         <w:rPr>
@@ -1497,7 +1509,7 @@
           <w:b/>
           <w:sz w:val="28"/>
         </w:rPr>
-        <w:t>@</w:t>
+        <w:t>#</w:t>
       </w:r>
       <w:r>
         <w:rPr>
@@ -1549,108 +1561,95 @@
           <w:b/>
           <w:sz w:val="28"/>
         </w:rPr>
-        <w:t>@Kommentar</w:t>
-      </w:r>
-    </w:p>
-    <w:p>
-      <w:proofErr w:type="spellStart"/>
-      <w:r>
-        <w:t>Bla</w:t>
-      </w:r>
-      <w:proofErr w:type="spellEnd"/>
-      <w:r>
-        <w:t xml:space="preserve"> </w:t>
-      </w:r>
-      <w:proofErr w:type="spellStart"/>
-      <w:r>
-        <w:t>bla</w:t>
-      </w:r>
-      <w:proofErr w:type="spellEnd"/>
-      <w:r>
-        <w:t xml:space="preserve"> </w:t>
-      </w:r>
-      <w:proofErr w:type="spellStart"/>
-      <w:r>
-        <w:t>bla</w:t>
-      </w:r>
-      <w:proofErr w:type="spellEnd"/>
-      <w:r>
-        <w:t>…</w:t>
-      </w:r>
-    </w:p>
-    <w:p/>
-    <w:p>
-      <w:r>
-        <w:t>Optionaler Tag, kann dazu verwendet werden auf Probleme oder Besonderheiten hinzuweisen.</w:t>
-      </w:r>
-    </w:p>
-    <w:p/>
-    <w:p>
-      <w:pPr>
-        <w:pStyle w:val="berschrift2"/>
-      </w:pPr>
-      <w:bookmarkStart w:id="7" w:name="_Toc439600374"/>
-      <w:proofErr w:type="spellStart"/>
-      <w:r>
-        <w:t>Scrum</w:t>
-      </w:r>
-      <w:proofErr w:type="spellEnd"/>
-      <w:r>
-        <w:t xml:space="preserve"> Tags</w:t>
-      </w:r>
-      <w:bookmarkEnd w:id="7"/>
-    </w:p>
-    <w:p>
-      <w:pPr>
+        <w:t>#</w:t>
+      </w:r>
+      <w:r>
         <w:rPr>
           <w:b/>
           <w:sz w:val="28"/>
         </w:rPr>
-      </w:pPr>
-      <w:r>
+        <w:t>Kommentar</w:t>
+      </w:r>
+    </w:p>
+    <w:p>
+      <w:proofErr w:type="spellStart"/>
+      <w:r>
+        <w:t>Bla</w:t>
+      </w:r>
+      <w:proofErr w:type="spellEnd"/>
+      <w:r>
+        <w:t xml:space="preserve"> </w:t>
+      </w:r>
+      <w:proofErr w:type="spellStart"/>
+      <w:r>
+        <w:t>bla</w:t>
+      </w:r>
+      <w:proofErr w:type="spellEnd"/>
+      <w:r>
+        <w:t xml:space="preserve"> </w:t>
+      </w:r>
+      <w:proofErr w:type="spellStart"/>
+      <w:r>
+        <w:t>bla</w:t>
+      </w:r>
+      <w:proofErr w:type="spellEnd"/>
+      <w:r>
+        <w:t>…</w:t>
+      </w:r>
+    </w:p>
+    <w:p/>
+    <w:p>
+      <w:r>
+        <w:t>Optionaler Tag, kann dazu verwendet werden auf Probleme oder Besonderheiten hinzuweisen.</w:t>
+      </w:r>
+    </w:p>
+    <w:p/>
+    <w:p>
+      <w:pPr>
+        <w:pStyle w:val="berschrift2"/>
+      </w:pPr>
+      <w:bookmarkStart w:id="6" w:name="_Toc439600374"/>
+      <w:proofErr w:type="spellStart"/>
+      <w:r>
+        <w:t>Scrum</w:t>
+      </w:r>
+      <w:proofErr w:type="spellEnd"/>
+      <w:r>
+        <w:t xml:space="preserve"> Tags</w:t>
+      </w:r>
+      <w:bookmarkEnd w:id="6"/>
+    </w:p>
+    <w:p>
+      <w:pPr>
         <w:rPr>
           <w:b/>
           <w:sz w:val="28"/>
         </w:rPr>
-        <w:t>@Rechtschreibung</w:t>
-      </w:r>
-    </w:p>
-    <w:p>
-      <w:r>
-        <w:lastRenderedPageBreak/>
-        <w:t xml:space="preserve">Bedeutet dass bei der betroffenen User Story auf die Rechtschreibung geachtet wird. Bei mehr als 10 Grammatik- und Rechtschreibfehlern wird die User Story nicht akzeptiert und zurückgewiesen. </w:t>
-      </w:r>
-    </w:p>
-    <w:p>
-      <w:r>
-        <w:t>Wird nur für User Stories verwendet, die als Ergebnis Dokumente liefert.</w:t>
-      </w:r>
-    </w:p>
-    <w:p/>
-    <w:p>
-      <w:pPr>
+      </w:pPr>
+      <w:r>
         <w:rPr>
           <w:b/>
           <w:sz w:val="28"/>
         </w:rPr>
-      </w:pPr>
+        <w:t>#</w:t>
+      </w:r>
       <w:r>
         <w:rPr>
           <w:b/>
           <w:sz w:val="28"/>
         </w:rPr>
-        <w:t>@Fließtext</w:t>
+        <w:t>Rechtschreibung</w:t>
       </w:r>
     </w:p>
     <w:p>
       <w:r>
-        <w:t>Das Ergebnisdokument muss einen sinnvollen Fließtext ergeben. Wenn diese</w:t>
-      </w:r>
-      <w:r>
-        <w:t>r</w:t>
-      </w:r>
-      <w:r>
-        <w:t xml:space="preserve"> Tag fehlt, reichen auch Aufzählungen. </w:t>
+        <w:lastRenderedPageBreak/>
+        <w:t xml:space="preserve">Bedeutet dass bei der betroffenen User Story auf die Rechtschreibung geachtet wird. Bei mehr als 10 Grammatik- und Rechtschreibfehlern wird die User Story nicht akzeptiert und zurückgewiesen. </w:t>
+      </w:r>
+    </w:p>
+    <w:p>
+      <w:r>
+        <w:t>Wird nur für User Stories verwendet, die als Ergebnis Dokumente liefert.</w:t>
       </w:r>
     </w:p>
     <w:p/>
@@ -1666,8 +1665,44 @@
           <w:b/>
           <w:sz w:val="28"/>
         </w:rPr>
-        <w:t>@</w:t>
-      </w:r>
+        <w:t>#</w:t>
+      </w:r>
+      <w:r>
+        <w:rPr>
+          <w:b/>
+          <w:sz w:val="28"/>
+        </w:rPr>
+        <w:t>Fließtext</w:t>
+      </w:r>
+    </w:p>
+    <w:p>
+      <w:r>
+        <w:t>Das Ergebnisdokument muss einen sinnvollen Fließtext ergeben. Wenn diese</w:t>
+      </w:r>
+      <w:r>
+        <w:t>r</w:t>
+      </w:r>
+      <w:r>
+        <w:t xml:space="preserve"> Tag fehlt, reichen auch Aufzählungen. </w:t>
+      </w:r>
+    </w:p>
+    <w:p/>
+    <w:p>
+      <w:pPr>
+        <w:rPr>
+          <w:b/>
+          <w:sz w:val="28"/>
+        </w:rPr>
+      </w:pPr>
+      <w:r>
+        <w:rPr>
+          <w:b/>
+          <w:sz w:val="28"/>
+        </w:rPr>
+        <w:t>#</w:t>
+      </w:r>
+      <w:bookmarkStart w:id="7" w:name="_GoBack"/>
+      <w:bookmarkEnd w:id="7"/>
       <w:proofErr w:type="spellStart"/>
       <w:r>
         <w:rPr>
@@ -4621,7 +4656,7 @@
 </file>
 
 <file path=customXml/itemProps1.xml><?xml version="1.0" encoding="utf-8"?>
-<ds:datastoreItem xmlns:ds="http://schemas.openxmlformats.org/officeDocument/2006/customXml" ds:itemID="{9F25BD7D-BB78-4160-B609-AE258B10261F}">
+<ds:datastoreItem xmlns:ds="http://schemas.openxmlformats.org/officeDocument/2006/customXml" ds:itemID="{319E0DC9-598A-4374-9479-759DF7E13966}">
   <ds:schemaRefs>
     <ds:schemaRef ds:uri="http://schemas.openxmlformats.org/officeDocument/2006/bibliography"/>
   </ds:schemaRefs>

</xml_diff>